<commit_message>
8-4-2020 persoonlijke evaluatie af
</commit_message>
<xml_diff>
--- a/persoonlijk evaluatie.docx
+++ b/persoonlijk evaluatie.docx
@@ -55,19 +55,75 @@
       <w:r>
         <w:t>FOR-</w:t>
       </w:r>
+      <w:r>
+        <w:t>loop weer onder de knie</w:t>
+      </w:r>
+      <w:r>
+        <w:t xml:space="preserve"> en meer begrip over</w:t>
+      </w:r>
+      <w:r>
+        <w:t xml:space="preserve"> CONST</w:t>
+      </w:r>
+      <w:r>
+        <w:t>.</w:t>
+      </w:r>
+    </w:p>
+    <w:p>
+      <w:pPr>
+        <w:pStyle w:val="Geenafstand"/>
+      </w:pPr>
+      <w:r>
+        <w:t>Het moeilijkste wat ik moest doen was werken met Objects maar dat werkt na tijd duidlijke.</w:t>
+      </w:r>
       <w:bookmarkStart w:id="0" w:name="_GoBack"/>
       <w:bookmarkEnd w:id="0"/>
-      <w:r>
-        <w:t>loop weer onder de knie</w:t>
-      </w:r>
-      <w:r>
-        <w:t xml:space="preserve"> en meer begrip over</w:t>
-      </w:r>
-      <w:r>
-        <w:t xml:space="preserve"> CONST</w:t>
-      </w:r>
-      <w:r>
-        <w:t>.</w:t>
+    </w:p>
+    <w:p>
+      <w:pPr>
+        <w:pStyle w:val="Geenafstand"/>
+      </w:pPr>
+    </w:p>
+    <w:p>
+      <w:pPr>
+        <w:pStyle w:val="Geenafstand"/>
+      </w:pPr>
+      <w:r>
+        <w:t>Raaf van Hulst en Tim van Eert hebben samen mijn stemwijzer na gekeken en vonden het volgende.</w:t>
+      </w:r>
+    </w:p>
+    <w:p>
+      <w:pPr>
+        <w:pStyle w:val="Geenafstand"/>
+      </w:pPr>
+    </w:p>
+    <w:p>
+      <w:pPr>
+        <w:pStyle w:val="Geenafstand"/>
+      </w:pPr>
+      <w:r>
+        <w:t>Dat ik duidelijker benamingen moet gaan gebruiken daarnaast willen ze dat ik ook meer CONSTS gaat gebruiken.</w:t>
+      </w:r>
+    </w:p>
+    <w:p>
+      <w:pPr>
+        <w:pStyle w:val="Geenafstand"/>
+      </w:pPr>
+      <w:r>
+        <w:t xml:space="preserve">Buiten dat vinden ze dat </w:t>
+      </w:r>
+      <w:r>
+        <w:t>alle beoordelingscriteria</w:t>
+      </w:r>
+      <w:r>
+        <w:t xml:space="preserve"> voldoende zijn.</w:t>
+      </w:r>
+    </w:p>
+    <w:p>
+      <w:pPr>
+        <w:pStyle w:val="Geenafstand"/>
+      </w:pPr>
+      <w:r>
+        <w:t>De filter van partijen en of ze wel of niet seculair zijn.</w:t>
       </w:r>
     </w:p>
     <w:sectPr>
@@ -203,6 +259,7 @@
     <w:lsdException w:name="HTML Sample" w:semiHidden="1" w:unhideWhenUsed="1"/>
     <w:lsdException w:name="HTML Typewriter" w:semiHidden="1" w:unhideWhenUsed="1"/>
     <w:lsdException w:name="HTML Variable" w:semiHidden="1" w:unhideWhenUsed="1"/>
+    <w:lsdException w:name="Normal Table" w:semiHidden="1" w:unhideWhenUsed="1"/>
     <w:lsdException w:name="annotation subject" w:semiHidden="1" w:unhideWhenUsed="1"/>
     <w:lsdException w:name="No List" w:semiHidden="1" w:unhideWhenUsed="1"/>
     <w:lsdException w:name="Outline List 1" w:semiHidden="1" w:unhideWhenUsed="1"/>
@@ -248,9 +305,11 @@
     <w:lsdException w:name="Table Subtle 1" w:semiHidden="1" w:unhideWhenUsed="1"/>
     <w:lsdException w:name="Table Subtle 2" w:semiHidden="1" w:unhideWhenUsed="1"/>
     <w:lsdException w:name="Table Web 1" w:semiHidden="1" w:unhideWhenUsed="1"/>
+    <w:lsdException w:name="Table Web 2" w:semiHidden="1" w:unhideWhenUsed="1"/>
     <w:lsdException w:name="Table Web 3" w:semiHidden="1" w:unhideWhenUsed="1"/>
     <w:lsdException w:name="Balloon Text" w:semiHidden="1" w:unhideWhenUsed="1"/>
     <w:lsdException w:name="Table Grid" w:uiPriority="39"/>
+    <w:lsdException w:name="Table Theme" w:semiHidden="1" w:unhideWhenUsed="1"/>
     <w:lsdException w:name="Placeholder Text" w:semiHidden="1"/>
     <w:lsdException w:name="No Spacing" w:uiPriority="1" w:qFormat="1"/>
     <w:lsdException w:name="Light Shading" w:uiPriority="60"/>

</xml_diff>

<commit_message>
14-4-2020 backquestion function needs fixing
basic for the fixing has been made
</commit_message>
<xml_diff>
--- a/persoonlijk evaluatie.docx
+++ b/persoonlijk evaluatie.docx
@@ -73,57 +73,97 @@
         <w:pStyle w:val="Geenafstand"/>
       </w:pPr>
       <w:r>
-        <w:t>Het moeilijkste wat ik moest doen was werken met Objects maar dat werkt na tijd duidlijke.</w:t>
+        <w:t xml:space="preserve">Het moeilijkste wat ik moest doen was werken met </w:t>
+      </w:r>
+      <w:proofErr w:type="spellStart"/>
+      <w:r>
+        <w:t>Objects</w:t>
+      </w:r>
+      <w:proofErr w:type="spellEnd"/>
+      <w:r>
+        <w:t xml:space="preserve"> maar dat werkt na tijd </w:t>
+      </w:r>
+      <w:proofErr w:type="spellStart"/>
+      <w:r>
+        <w:t>duidlijke</w:t>
+      </w:r>
+      <w:proofErr w:type="spellEnd"/>
+      <w:r>
+        <w:t>.</w:t>
+      </w:r>
+    </w:p>
+    <w:p>
+      <w:pPr>
+        <w:pStyle w:val="Geenafstand"/>
+      </w:pPr>
+    </w:p>
+    <w:p>
+      <w:pPr>
+        <w:pStyle w:val="Geenafstand"/>
+      </w:pPr>
+      <w:r>
+        <w:t>Raaf van Hulst en Tim van Eert hebben samen mijn stemwijzer na gekeken en vonden het volgende.</w:t>
+      </w:r>
+    </w:p>
+    <w:p>
+      <w:pPr>
+        <w:pStyle w:val="Geenafstand"/>
+      </w:pPr>
+    </w:p>
+    <w:p>
+      <w:pPr>
+        <w:pStyle w:val="Geenafstand"/>
+      </w:pPr>
+      <w:r>
+        <w:t>Dat ik duidelijker benamingen moet gaan gebruiken daarnaast willen ze dat ik ook meer CONSTS gaat gebruiken.</w:t>
+      </w:r>
+    </w:p>
+    <w:p>
+      <w:pPr>
+        <w:pStyle w:val="Geenafstand"/>
+      </w:pPr>
+      <w:r>
+        <w:t xml:space="preserve">Buiten dat vinden ze dat </w:t>
+      </w:r>
+      <w:r>
+        <w:t>alle beoordelingscriteria</w:t>
+      </w:r>
+      <w:r>
+        <w:t xml:space="preserve"> voldoende zijn.</w:t>
+      </w:r>
+    </w:p>
+    <w:p>
+      <w:pPr>
+        <w:pStyle w:val="Geenafstand"/>
+      </w:pPr>
+      <w:r>
+        <w:t>De filter van partijen en of ze wel of niet seculair zijn.</w:t>
+      </w:r>
+    </w:p>
+    <w:p>
+      <w:pPr>
+        <w:pStyle w:val="Geenafstand"/>
+      </w:pPr>
+    </w:p>
+    <w:p>
+      <w:pPr>
+        <w:pStyle w:val="Geenafstand"/>
+      </w:pPr>
+      <w:r>
+        <w:t xml:space="preserve">Feed </w:t>
+      </w:r>
+      <w:proofErr w:type="spellStart"/>
+      <w:r>
+        <w:t>back:terug</w:t>
+      </w:r>
+      <w:proofErr w:type="spellEnd"/>
+      <w:r>
+        <w:t xml:space="preserve"> gaan naar een vraag antwoord opslaan als je</w:t>
       </w:r>
       <w:bookmarkStart w:id="0" w:name="_GoBack"/>
       <w:bookmarkEnd w:id="0"/>
-    </w:p>
-    <w:p>
-      <w:pPr>
-        <w:pStyle w:val="Geenafstand"/>
-      </w:pPr>
-    </w:p>
-    <w:p>
-      <w:pPr>
-        <w:pStyle w:val="Geenafstand"/>
-      </w:pPr>
-      <w:r>
-        <w:t>Raaf van Hulst en Tim van Eert hebben samen mijn stemwijzer na gekeken en vonden het volgende.</w:t>
-      </w:r>
-    </w:p>
-    <w:p>
-      <w:pPr>
-        <w:pStyle w:val="Geenafstand"/>
-      </w:pPr>
-    </w:p>
-    <w:p>
-      <w:pPr>
-        <w:pStyle w:val="Geenafstand"/>
-      </w:pPr>
-      <w:r>
-        <w:t>Dat ik duidelijker benamingen moet gaan gebruiken daarnaast willen ze dat ik ook meer CONSTS gaat gebruiken.</w:t>
-      </w:r>
-    </w:p>
-    <w:p>
-      <w:pPr>
-        <w:pStyle w:val="Geenafstand"/>
-      </w:pPr>
-      <w:r>
-        <w:t xml:space="preserve">Buiten dat vinden ze dat </w:t>
-      </w:r>
-      <w:r>
-        <w:t>alle beoordelingscriteria</w:t>
-      </w:r>
-      <w:r>
-        <w:t xml:space="preserve"> voldoende zijn.</w:t>
-      </w:r>
-    </w:p>
-    <w:p>
-      <w:pPr>
-        <w:pStyle w:val="Geenafstand"/>
-      </w:pPr>
-      <w:r>
-        <w:t>De filter van partijen en of ze wel of niet seculair zijn.</w:t>
+      <w:r>
+        <w:t xml:space="preserve"> </w:t>
       </w:r>
     </w:p>
     <w:sectPr>

</xml_diff>